<commit_message>
adding some missing stuff
</commit_message>
<xml_diff>
--- a/ImageSources.docx
+++ b/ImageSources.docx
@@ -107,134 +107,21 @@
                 <w:bCs/>
               </w:rPr>
             </w:pPr>
-          </w:p>
-        </w:tc>
-      </w:tr>
-      <w:tr>
-        <w:tc>
-          <w:tcPr>
-            <w:tcW w:w="4508" w:type="dxa"/>
-          </w:tcPr>
-          <w:p>
-            <w:r>
-              <w:t>phloem.png</w:t>
-            </w:r>
-          </w:p>
-        </w:tc>
-        <w:tc>
-          <w:tcPr>
-            <w:tcW w:w="4508" w:type="dxa"/>
-          </w:tcPr>
-          <w:p>
-            <w:pPr>
-              <w:rPr>
-                <w:b/>
-                <w:bCs/>
-              </w:rPr>
-            </w:pPr>
-          </w:p>
-        </w:tc>
-      </w:tr>
-      <w:tr>
-        <w:tc>
-          <w:tcPr>
-            <w:tcW w:w="4508" w:type="dxa"/>
-          </w:tcPr>
-          <w:p>
-            <w:r>
-              <w:t>Sentinel_2_2_bands</w:t>
-            </w:r>
-          </w:p>
-        </w:tc>
-        <w:tc>
-          <w:tcPr>
-            <w:tcW w:w="4508" w:type="dxa"/>
-          </w:tcPr>
-          <w:p>
-            <w:pPr>
-              <w:rPr>
-                <w:b/>
-                <w:bCs/>
-              </w:rPr>
-            </w:pPr>
-          </w:p>
-        </w:tc>
-      </w:tr>
-      <w:tr>
-        <w:tc>
-          <w:tcPr>
-            <w:tcW w:w="4508" w:type="dxa"/>
-          </w:tcPr>
-          <w:p>
-            <w:r>
-              <w:t>Sentinel_family.jpg</w:t>
-            </w:r>
-          </w:p>
-        </w:tc>
-        <w:tc>
-          <w:tcPr>
-            <w:tcW w:w="4508" w:type="dxa"/>
-          </w:tcPr>
-          <w:p>
-            <w:pPr>
-              <w:rPr>
-                <w:b/>
-                <w:bCs/>
-              </w:rPr>
-            </w:pPr>
-          </w:p>
-        </w:tc>
-      </w:tr>
-      <w:tr>
-        <w:tc>
-          <w:tcPr>
-            <w:tcW w:w="4508" w:type="dxa"/>
-          </w:tcPr>
-          <w:p>
-            <w:r>
-              <w:t>The Beetles.jpg</w:t>
-            </w:r>
-          </w:p>
-        </w:tc>
-        <w:tc>
-          <w:tcPr>
-            <w:tcW w:w="4508" w:type="dxa"/>
-          </w:tcPr>
-          <w:p>
-            <w:pPr>
-              <w:rPr>
-                <w:b/>
-                <w:bCs/>
-              </w:rPr>
-            </w:pPr>
-          </w:p>
-        </w:tc>
-      </w:tr>
-      <w:tr>
-        <w:tc>
-          <w:tcPr>
-            <w:tcW w:w="4508" w:type="dxa"/>
-          </w:tcPr>
-          <w:p>
-            <w:r>
-              <w:t>Tunnels1</w:t>
-            </w:r>
-          </w:p>
-        </w:tc>
-        <w:tc>
-          <w:tcPr>
-            <w:tcW w:w="4508" w:type="dxa"/>
-          </w:tcPr>
-          <w:p>
             <w:hyperlink r:id="rId4" w:history="1">
               <w:r>
                 <w:rPr>
                   <w:rStyle w:val="Hyperlink"/>
+                  <w:b/>
+                  <w:bCs/>
                 </w:rPr>
-                <w:t>https://depositphotos.com/188635764/stock-photo-the-imprint-of-the-bark.html</w:t>
+                <w:t>https://placerrcd.org/landowner-assistance/forestry/tree-mortality/</w:t>
               </w:r>
             </w:hyperlink>
             <w:r>
+              <w:rPr>
+                <w:b/>
+                <w:bCs/>
+              </w:rPr>
               <w:t xml:space="preserve"> </w:t>
             </w:r>
           </w:p>
@@ -247,6 +134,182 @@
           </w:tcPr>
           <w:p>
             <w:r>
+              <w:t>phloem.png</w:t>
+            </w:r>
+          </w:p>
+        </w:tc>
+        <w:tc>
+          <w:tcPr>
+            <w:tcW w:w="4508" w:type="dxa"/>
+          </w:tcPr>
+          <w:p>
+            <w:pPr>
+              <w:rPr>
+                <w:b/>
+                <w:bCs/>
+              </w:rPr>
+            </w:pPr>
+            <w:hyperlink r:id="rId5" w:history="1">
+              <w:r>
+                <w:rPr>
+                  <w:rStyle w:val="Hyperlink"/>
+                  <w:b/>
+                  <w:bCs/>
+                </w:rPr>
+                <w:t>https://www.landtrustnal.org/2018/10/26/timber-management-on-chapman-mountain/layers-of-a-tree/</w:t>
+              </w:r>
+            </w:hyperlink>
+            <w:r>
+              <w:rPr>
+                <w:b/>
+                <w:bCs/>
+              </w:rPr>
+              <w:t xml:space="preserve"> </w:t>
+            </w:r>
+          </w:p>
+        </w:tc>
+      </w:tr>
+      <w:tr>
+        <w:tc>
+          <w:tcPr>
+            <w:tcW w:w="4508" w:type="dxa"/>
+          </w:tcPr>
+          <w:p>
+            <w:r>
+              <w:t>Sentinel_2_2_bands</w:t>
+            </w:r>
+          </w:p>
+        </w:tc>
+        <w:tc>
+          <w:tcPr>
+            <w:tcW w:w="4508" w:type="dxa"/>
+          </w:tcPr>
+          <w:p>
+            <w:pPr>
+              <w:rPr>
+                <w:b/>
+                <w:bCs/>
+              </w:rPr>
+            </w:pPr>
+          </w:p>
+        </w:tc>
+      </w:tr>
+      <w:tr>
+        <w:tc>
+          <w:tcPr>
+            <w:tcW w:w="4508" w:type="dxa"/>
+          </w:tcPr>
+          <w:p>
+            <w:r>
+              <w:t>Sentinel_family.jpg</w:t>
+            </w:r>
+          </w:p>
+        </w:tc>
+        <w:tc>
+          <w:tcPr>
+            <w:tcW w:w="4508" w:type="dxa"/>
+          </w:tcPr>
+          <w:p>
+            <w:pPr>
+              <w:rPr>
+                <w:b/>
+                <w:bCs/>
+              </w:rPr>
+            </w:pPr>
+          </w:p>
+        </w:tc>
+      </w:tr>
+      <w:tr>
+        <w:tc>
+          <w:tcPr>
+            <w:tcW w:w="4508" w:type="dxa"/>
+          </w:tcPr>
+          <w:p>
+            <w:r>
+              <w:t>The Beetles.jpg</w:t>
+            </w:r>
+          </w:p>
+        </w:tc>
+        <w:tc>
+          <w:tcPr>
+            <w:tcW w:w="4508" w:type="dxa"/>
+          </w:tcPr>
+          <w:p>
+            <w:pPr>
+              <w:rPr>
+                <w:b/>
+                <w:bCs/>
+              </w:rPr>
+            </w:pPr>
+            <w:hyperlink r:id="rId6" w:history="1">
+              <w:r>
+                <w:rPr>
+                  <w:rStyle w:val="Hyperlink"/>
+                  <w:b/>
+                  <w:bCs/>
+                </w:rPr>
+                <w:t>https://www.pinterest.co.uk/pin/239183430195906614/</w:t>
+              </w:r>
+            </w:hyperlink>
+            <w:r>
+              <w:rPr>
+                <w:b/>
+                <w:bCs/>
+              </w:rPr>
+              <w:t xml:space="preserve"> </w:t>
+            </w:r>
+          </w:p>
+        </w:tc>
+      </w:tr>
+      <w:tr>
+        <w:tc>
+          <w:tcPr>
+            <w:tcW w:w="4508" w:type="dxa"/>
+          </w:tcPr>
+          <w:p>
+            <w:r>
+              <w:t>Tunnels1</w:t>
+            </w:r>
+          </w:p>
+        </w:tc>
+        <w:tc>
+          <w:tcPr>
+            <w:tcW w:w="4508" w:type="dxa"/>
+          </w:tcPr>
+          <w:p>
+            <w:hyperlink r:id="rId7" w:history="1">
+              <w:r>
+                <w:rPr>
+                  <w:rStyle w:val="Hyperlink"/>
+                </w:rPr>
+                <w:t>https://deposi</w:t>
+              </w:r>
+              <w:r>
+                <w:rPr>
+                  <w:rStyle w:val="Hyperlink"/>
+                </w:rPr>
+                <w:t>t</w:t>
+              </w:r>
+              <w:r>
+                <w:rPr>
+                  <w:rStyle w:val="Hyperlink"/>
+                </w:rPr>
+                <w:t>photos.com/188635764/stock-photo-the-imprint-of-the-bark.html</w:t>
+              </w:r>
+            </w:hyperlink>
+            <w:r>
+              <w:t xml:space="preserve"> </w:t>
+            </w:r>
+          </w:p>
+        </w:tc>
+      </w:tr>
+      <w:tr>
+        <w:tc>
+          <w:tcPr>
+            <w:tcW w:w="4508" w:type="dxa"/>
+          </w:tcPr>
+          <w:p>
+            <w:r>
               <w:t>Tunnels2</w:t>
             </w:r>
           </w:p>
@@ -256,7 +319,7 @@
             <w:tcW w:w="4508" w:type="dxa"/>
           </w:tcPr>
           <w:p>
-            <w:hyperlink r:id="rId5" w:history="1">
+            <w:hyperlink r:id="rId8" w:history="1">
               <w:r>
                 <w:rPr>
                   <w:rStyle w:val="Hyperlink"/>
@@ -316,42 +379,24 @@
             <w:tcW w:w="4508" w:type="dxa"/>
           </w:tcPr>
           <w:p>
-            <w:hyperlink r:id="rId6" w:history="1">
+            <w:hyperlink r:id="rId9" w:history="1">
               <w:r>
                 <w:rPr>
                   <w:rStyle w:val="Hyperlink"/>
                 </w:rPr>
-                <w:t>https://eos.com/make-an-analysis/ndvi/</w:t>
+                <w:t>https://eos</w:t>
               </w:r>
-            </w:hyperlink>
-            <w:r>
-              <w:t xml:space="preserve"> </w:t>
-            </w:r>
-          </w:p>
-        </w:tc>
-      </w:tr>
-      <w:tr>
-        <w:tc>
-          <w:tcPr>
-            <w:tcW w:w="4508" w:type="dxa"/>
-          </w:tcPr>
-          <w:p>
-            <w:r>
-              <w:t>bark_beetle_attack_1.jpg</w:t>
-            </w:r>
-          </w:p>
-        </w:tc>
-        <w:tc>
-          <w:tcPr>
-            <w:tcW w:w="4508" w:type="dxa"/>
-          </w:tcPr>
-          <w:p>
-            <w:hyperlink r:id="rId7" w:history="1">
               <w:r>
                 <w:rPr>
                   <w:rStyle w:val="Hyperlink"/>
                 </w:rPr>
-                <w:t>https://www.forestry.com/editorial/is-the-bark-beetle-still-here/</w:t>
+                <w:t>.</w:t>
+              </w:r>
+              <w:r>
+                <w:rPr>
+                  <w:rStyle w:val="Hyperlink"/>
+                </w:rPr>
+                <w:t>com/make-an-analysis/ndvi/</w:t>
               </w:r>
             </w:hyperlink>
             <w:r>
@@ -367,13 +412,49 @@
           </w:tcPr>
           <w:p>
             <w:r>
-              <w:t>bark_beetle_attack_</w:t>
-            </w:r>
-            <w:r>
-              <w:t>2</w:t>
-            </w:r>
-            <w:r>
-              <w:t>.jpg</w:t>
+              <w:t>bark_beetle_attack_1.jpg</w:t>
+            </w:r>
+          </w:p>
+        </w:tc>
+        <w:tc>
+          <w:tcPr>
+            <w:tcW w:w="4508" w:type="dxa"/>
+          </w:tcPr>
+          <w:p>
+            <w:hyperlink r:id="rId10" w:history="1">
+              <w:r>
+                <w:rPr>
+                  <w:rStyle w:val="Hyperlink"/>
+                </w:rPr>
+                <w:t>https://w</w:t>
+              </w:r>
+              <w:r>
+                <w:rPr>
+                  <w:rStyle w:val="Hyperlink"/>
+                </w:rPr>
+                <w:t>w</w:t>
+              </w:r>
+              <w:r>
+                <w:rPr>
+                  <w:rStyle w:val="Hyperlink"/>
+                </w:rPr>
+                <w:t>w.forestry.com/editorial/is-the-bark-beetle-still-here/</w:t>
+              </w:r>
+            </w:hyperlink>
+            <w:r>
+              <w:t xml:space="preserve"> </w:t>
+            </w:r>
+          </w:p>
+        </w:tc>
+      </w:tr>
+      <w:tr>
+        <w:tc>
+          <w:tcPr>
+            <w:tcW w:w="4508" w:type="dxa"/>
+          </w:tcPr>
+          <w:p>
+            <w:r>
+              <w:t>bark_beetle_attack_2.jpg</w:t>
             </w:r>
           </w:p>
         </w:tc>
@@ -385,30 +466,14 @@
             <w:pPr>
               <w:ind w:firstLine="720"/>
             </w:pPr>
-            <w:r>
-              <w:fldChar w:fldCharType="begin"/>
-            </w:r>
-            <w:r>
-              <w:instrText xml:space="preserve"> HYPERLINK "</w:instrText>
-            </w:r>
-            <w:r>
-              <w:instrText>https://climate.umt.edu/progress/greenness/default.php</w:instrText>
-            </w:r>
-            <w:r>
-              <w:instrText xml:space="preserve">" </w:instrText>
-            </w:r>
-            <w:r>
-              <w:fldChar w:fldCharType="separate"/>
-            </w:r>
-            <w:r>
-              <w:rPr>
-                <w:rStyle w:val="Hyperlink"/>
-              </w:rPr>
-              <w:t>https://climate.umt.edu/progress/greenness/default.php</w:t>
-            </w:r>
-            <w:r>
-              <w:fldChar w:fldCharType="end"/>
-            </w:r>
+            <w:hyperlink r:id="rId11" w:history="1">
+              <w:r>
+                <w:rPr>
+                  <w:rStyle w:val="Hyperlink"/>
+                </w:rPr>
+                <w:t>https://climate.umt.edu/progress/greenness/default.php</w:t>
+              </w:r>
+            </w:hyperlink>
             <w:r>
               <w:t xml:space="preserve"> </w:t>
             </w:r>

</xml_diff>